<commit_message>
Actualización del fichero añadiendo el objetivo
Se añade al fichero la explicación del proceso de configuración para lanzar GNS3 sobre un equipo servidor.
</commit_message>
<xml_diff>
--- a/4_TecnicasHerramientas.docx
+++ b/4_TecnicasHerramientas.docx
@@ -7,12 +7,7 @@
         <w:pStyle w:val="Ttulo1"/>
       </w:pPr>
       <w:r>
-        <w:t>Instalación del Softwa</w:t>
-      </w:r>
-      <w:bookmarkStart w:id="0" w:name="_GoBack"/>
-      <w:bookmarkEnd w:id="0"/>
-      <w:r>
-        <w:t>re necesario</w:t>
+        <w:t>Instalación del Software necesario</w:t>
       </w:r>
     </w:p>
     <w:p/>
@@ -43,6 +38,9 @@
       </w:r>
     </w:p>
     <w:p>
+      <w:pPr>
+        <w:jc w:val="center"/>
+      </w:pPr>
       <w:r>
         <w:rPr>
           <w:noProof/>
@@ -63,7 +61,7 @@
                     <pic:cNvPicPr/>
                   </pic:nvPicPr>
                   <pic:blipFill>
-                    <a:blip r:embed="rId4"/>
+                    <a:blip r:embed="rId5"/>
                     <a:stretch>
                       <a:fillRect/>
                     </a:stretch>
@@ -159,6 +157,9 @@
       </w:r>
     </w:p>
     <w:p>
+      <w:pPr>
+        <w:jc w:val="center"/>
+      </w:pPr>
       <w:r>
         <w:rPr>
           <w:noProof/>
@@ -180,7 +181,7 @@
                     <pic:cNvPicPr/>
                   </pic:nvPicPr>
                   <pic:blipFill>
-                    <a:blip r:embed="rId5"/>
+                    <a:blip r:embed="rId6"/>
                     <a:stretch>
                       <a:fillRect/>
                     </a:stretch>
@@ -254,64 +255,18 @@
       </w:r>
     </w:p>
     <w:p>
-      <w:r>
-        <w:rPr>
-          <w:noProof/>
-        </w:rPr>
-        <w:lastRenderedPageBreak/>
-        <w:drawing>
-          <wp:inline distT="0" distB="0" distL="0" distR="0" wp14:anchorId="1E50FBDD" wp14:editId="298F53C8">
-            <wp:extent cx="3771900" cy="3207711"/>
-            <wp:effectExtent l="0" t="0" r="0" b="0"/>
-            <wp:docPr id="3" name="Imagen 3"/>
-            <wp:cNvGraphicFramePr>
-              <a:graphicFrameLocks xmlns:a="http://schemas.openxmlformats.org/drawingml/2006/main" noChangeAspect="1"/>
-            </wp:cNvGraphicFramePr>
-            <a:graphic xmlns:a="http://schemas.openxmlformats.org/drawingml/2006/main">
-              <a:graphicData uri="http://schemas.openxmlformats.org/drawingml/2006/picture">
-                <pic:pic xmlns:pic="http://schemas.openxmlformats.org/drawingml/2006/picture">
-                  <pic:nvPicPr>
-                    <pic:cNvPr id="1" name=""/>
-                    <pic:cNvPicPr/>
-                  </pic:nvPicPr>
-                  <pic:blipFill>
-                    <a:blip r:embed="rId6"/>
-                    <a:stretch>
-                      <a:fillRect/>
-                    </a:stretch>
-                  </pic:blipFill>
-                  <pic:spPr>
-                    <a:xfrm>
-                      <a:off x="0" y="0"/>
-                      <a:ext cx="3809824" cy="3239962"/>
-                    </a:xfrm>
-                    <a:prstGeom prst="rect">
-                      <a:avLst/>
-                    </a:prstGeom>
-                  </pic:spPr>
-                </pic:pic>
-              </a:graphicData>
-            </a:graphic>
-          </wp:inline>
-        </w:drawing>
-      </w:r>
-    </w:p>
-    <w:p/>
-    <w:p>
-      <w:r>
-        <w:t>El entorno que nos encontramos nada más abrir el programa será el siguiente:</w:t>
-      </w:r>
-    </w:p>
-    <w:p>
+      <w:pPr>
+        <w:jc w:val="center"/>
+      </w:pPr>
       <w:r>
         <w:rPr>
           <w:noProof/>
         </w:rPr>
         <w:drawing>
-          <wp:inline distT="0" distB="0" distL="0" distR="0" wp14:anchorId="4ECCCF32" wp14:editId="7B7DCAEA">
-            <wp:extent cx="5400040" cy="4104005"/>
+          <wp:inline distT="0" distB="0" distL="0" distR="0" wp14:anchorId="1E50FBDD" wp14:editId="41D2ACC9">
+            <wp:extent cx="3029447" cy="2576312"/>
             <wp:effectExtent l="0" t="0" r="0" b="0"/>
-            <wp:docPr id="4" name="Imagen 4"/>
+            <wp:docPr id="3" name="Imagen 3"/>
             <wp:cNvGraphicFramePr>
               <a:graphicFrameLocks xmlns:a="http://schemas.openxmlformats.org/drawingml/2006/main" noChangeAspect="1"/>
             </wp:cNvGraphicFramePr>
@@ -331,7 +286,7 @@
                   <pic:spPr>
                     <a:xfrm>
                       <a:off x="0" y="0"/>
-                      <a:ext cx="5400040" cy="4104005"/>
+                      <a:ext cx="3078307" cy="2617864"/>
                     </a:xfrm>
                     <a:prstGeom prst="rect">
                       <a:avLst/>
@@ -344,15 +299,64 @@
         </w:drawing>
       </w:r>
     </w:p>
+    <w:p/>
+    <w:p>
+      <w:r>
+        <w:t>El entorno que nos encontramos nada más abrir el programa será el siguiente:</w:t>
+      </w:r>
+    </w:p>
+    <w:p>
+      <w:pPr>
+        <w:jc w:val="center"/>
+      </w:pPr>
+      <w:r>
+        <w:rPr>
+          <w:noProof/>
+        </w:rPr>
+        <w:drawing>
+          <wp:inline distT="0" distB="0" distL="0" distR="0" wp14:anchorId="4ECCCF32" wp14:editId="0DE53799">
+            <wp:extent cx="4719991" cy="3587171"/>
+            <wp:effectExtent l="0" t="0" r="4445" b="0"/>
+            <wp:docPr id="4" name="Imagen 4"/>
+            <wp:cNvGraphicFramePr>
+              <a:graphicFrameLocks xmlns:a="http://schemas.openxmlformats.org/drawingml/2006/main" noChangeAspect="1"/>
+            </wp:cNvGraphicFramePr>
+            <a:graphic xmlns:a="http://schemas.openxmlformats.org/drawingml/2006/main">
+              <a:graphicData uri="http://schemas.openxmlformats.org/drawingml/2006/picture">
+                <pic:pic xmlns:pic="http://schemas.openxmlformats.org/drawingml/2006/picture">
+                  <pic:nvPicPr>
+                    <pic:cNvPr id="1" name=""/>
+                    <pic:cNvPicPr/>
+                  </pic:nvPicPr>
+                  <pic:blipFill>
+                    <a:blip r:embed="rId8"/>
+                    <a:stretch>
+                      <a:fillRect/>
+                    </a:stretch>
+                  </pic:blipFill>
+                  <pic:spPr>
+                    <a:xfrm>
+                      <a:off x="0" y="0"/>
+                      <a:ext cx="4749180" cy="3609354"/>
+                    </a:xfrm>
+                    <a:prstGeom prst="rect">
+                      <a:avLst/>
+                    </a:prstGeom>
+                  </pic:spPr>
+                </pic:pic>
+              </a:graphicData>
+            </a:graphic>
+          </wp:inline>
+        </w:drawing>
+      </w:r>
+    </w:p>
     <w:p>
       <w:r>
         <w:t xml:space="preserve">Como podemos ver en la parte derecha ya podemos escoger el sistema sobre el que trabajar, en primer </w:t>
       </w:r>
-      <w:proofErr w:type="gramStart"/>
-      <w:r>
-        <w:t>lugar</w:t>
-      </w:r>
-      <w:proofErr w:type="gramEnd"/>
+      <w:r>
+        <w:t>lugar,</w:t>
+      </w:r>
       <w:r>
         <w:t xml:space="preserve"> vemos el sistema sobre GNS3 de </w:t>
       </w:r>
@@ -363,6 +367,408 @@
       <w:proofErr w:type="spellEnd"/>
       <w:r>
         <w:t xml:space="preserve"> y en segundo lugar tenemos el equipo local. Ya estamos preparados para comenzar a utilizar el programa.</w:t>
+      </w:r>
+    </w:p>
+    <w:p>
+      <w:pPr>
+        <w:pStyle w:val="Ttulo1"/>
+      </w:pPr>
+      <w:r>
+        <w:t>Uso de Dockers en GNS</w:t>
+      </w:r>
+    </w:p>
+    <w:p>
+      <w:pPr>
+        <w:pStyle w:val="Ttulo1"/>
+      </w:pPr>
+      <w:bookmarkStart w:id="0" w:name="_GoBack"/>
+      <w:bookmarkEnd w:id="0"/>
+    </w:p>
+    <w:p>
+      <w:pPr>
+        <w:pStyle w:val="Ttulo1"/>
+      </w:pPr>
+      <w:r>
+        <w:t>Conectar GNS3 contra un servidor remoto</w:t>
+      </w:r>
+    </w:p>
+    <w:p/>
+    <w:p>
+      <w:r>
+        <w:t>He realizado el proceso de lanzar GNS3 en uno de mis equipos (portátil) contra otro equipo (mesa). Este proceso puede ser muy útil para casos en los que nuestra red empiece a crecer y un equipo carezca de recursos, de esta forma conseguimos que la carga de trabajando sea sobre el servidor y así el equipo en el que estamos trabajando sufra menos de esa carga.</w:t>
+      </w:r>
+    </w:p>
+    <w:p>
+      <w:r>
+        <w:t xml:space="preserve">El proceso es sencillo, una vez tenemos la instalación en los dos equipos como hemos visto en los pasos anteriores de instalación, nos fijamos en la IP que tenga cada equipo. </w:t>
+      </w:r>
+    </w:p>
+    <w:p>
+      <w:r>
+        <w:t>En mi caso en el equipo de mesa (que en este ejemplo hace de servidor):</w:t>
+      </w:r>
+    </w:p>
+    <w:p>
+      <w:pPr>
+        <w:jc w:val="center"/>
+      </w:pPr>
+      <w:r>
+        <w:rPr>
+          <w:noProof/>
+        </w:rPr>
+        <w:lastRenderedPageBreak/>
+        <w:drawing>
+          <wp:inline distT="0" distB="0" distL="0" distR="0" wp14:anchorId="4A18EB99" wp14:editId="34A2741D">
+            <wp:extent cx="3339465" cy="1217639"/>
+            <wp:effectExtent l="0" t="0" r="0" b="1905"/>
+            <wp:docPr id="5" name="Imagen 5"/>
+            <wp:cNvGraphicFramePr>
+              <a:graphicFrameLocks xmlns:a="http://schemas.openxmlformats.org/drawingml/2006/main" noChangeAspect="1"/>
+            </wp:cNvGraphicFramePr>
+            <a:graphic xmlns:a="http://schemas.openxmlformats.org/drawingml/2006/main">
+              <a:graphicData uri="http://schemas.openxmlformats.org/drawingml/2006/picture">
+                <pic:pic xmlns:pic="http://schemas.openxmlformats.org/drawingml/2006/picture">
+                  <pic:nvPicPr>
+                    <pic:cNvPr id="1" name=""/>
+                    <pic:cNvPicPr/>
+                  </pic:nvPicPr>
+                  <pic:blipFill>
+                    <a:blip r:embed="rId9"/>
+                    <a:stretch>
+                      <a:fillRect/>
+                    </a:stretch>
+                  </pic:blipFill>
+                  <pic:spPr>
+                    <a:xfrm>
+                      <a:off x="0" y="0"/>
+                      <a:ext cx="3462740" cy="1262588"/>
+                    </a:xfrm>
+                    <a:prstGeom prst="rect">
+                      <a:avLst/>
+                    </a:prstGeom>
+                  </pic:spPr>
+                </pic:pic>
+              </a:graphicData>
+            </a:graphic>
+          </wp:inline>
+        </w:drawing>
+      </w:r>
+    </w:p>
+    <w:p>
+      <w:r>
+        <w:t>Y en el portátil:</w:t>
+      </w:r>
+    </w:p>
+    <w:p>
+      <w:pPr>
+        <w:jc w:val="center"/>
+      </w:pPr>
+      <w:r>
+        <w:rPr>
+          <w:noProof/>
+        </w:rPr>
+        <w:drawing>
+          <wp:inline distT="0" distB="0" distL="0" distR="0" wp14:anchorId="26C34C27" wp14:editId="50858D8F">
+            <wp:extent cx="3339548" cy="1049728"/>
+            <wp:effectExtent l="0" t="0" r="0" b="0"/>
+            <wp:docPr id="6" name="Imagen 6"/>
+            <wp:cNvGraphicFramePr>
+              <a:graphicFrameLocks xmlns:a="http://schemas.openxmlformats.org/drawingml/2006/main" noChangeAspect="1"/>
+            </wp:cNvGraphicFramePr>
+            <a:graphic xmlns:a="http://schemas.openxmlformats.org/drawingml/2006/main">
+              <a:graphicData uri="http://schemas.openxmlformats.org/drawingml/2006/picture">
+                <pic:pic xmlns:pic="http://schemas.openxmlformats.org/drawingml/2006/picture">
+                  <pic:nvPicPr>
+                    <pic:cNvPr id="6" name="ipPortatil.PNG"/>
+                    <pic:cNvPicPr/>
+                  </pic:nvPicPr>
+                  <pic:blipFill>
+                    <a:blip r:embed="rId10">
+                      <a:extLst>
+                        <a:ext uri="{28A0092B-C50C-407E-A947-70E740481C1C}">
+                          <a14:useLocalDpi xmlns:a14="http://schemas.microsoft.com/office/drawing/2010/main" val="0"/>
+                        </a:ext>
+                      </a:extLst>
+                    </a:blip>
+                    <a:stretch>
+                      <a:fillRect/>
+                    </a:stretch>
+                  </pic:blipFill>
+                  <pic:spPr>
+                    <a:xfrm>
+                      <a:off x="0" y="0"/>
+                      <a:ext cx="3425784" cy="1076835"/>
+                    </a:xfrm>
+                    <a:prstGeom prst="rect">
+                      <a:avLst/>
+                    </a:prstGeom>
+                  </pic:spPr>
+                </pic:pic>
+              </a:graphicData>
+            </a:graphic>
+          </wp:inline>
+        </w:drawing>
+      </w:r>
+    </w:p>
+    <w:p>
+      <w:pPr>
+        <w:jc w:val="center"/>
+      </w:pPr>
+      <w:r>
+        <w:t xml:space="preserve">Una vez tenemos claro esto, en la instalación GNS3 </w:t>
+      </w:r>
+      <w:r>
+        <w:t xml:space="preserve">del portátil, vamos a cambiar la forma de conectar el programa, desde la opción </w:t>
+      </w:r>
+      <w:proofErr w:type="spellStart"/>
+      <w:r>
+        <w:t>Setup</w:t>
+      </w:r>
+      <w:proofErr w:type="spellEnd"/>
+      <w:r>
+        <w:t xml:space="preserve"> </w:t>
+      </w:r>
+      <w:proofErr w:type="spellStart"/>
+      <w:r>
+        <w:t>Wizard</w:t>
+      </w:r>
+      <w:proofErr w:type="spellEnd"/>
+      <w:r>
+        <w:t>:</w:t>
+      </w:r>
+    </w:p>
+    <w:p>
+      <w:pPr>
+        <w:jc w:val="center"/>
+      </w:pPr>
+      <w:r>
+        <w:rPr>
+          <w:noProof/>
+        </w:rPr>
+        <w:drawing>
+          <wp:inline distT="0" distB="0" distL="0" distR="0" wp14:anchorId="6644FBBB" wp14:editId="597CD359">
+            <wp:extent cx="3069204" cy="2297934"/>
+            <wp:effectExtent l="0" t="0" r="0" b="7620"/>
+            <wp:docPr id="7" name="Imagen 7"/>
+            <wp:cNvGraphicFramePr>
+              <a:graphicFrameLocks xmlns:a="http://schemas.openxmlformats.org/drawingml/2006/main" noChangeAspect="1"/>
+            </wp:cNvGraphicFramePr>
+            <a:graphic xmlns:a="http://schemas.openxmlformats.org/drawingml/2006/main">
+              <a:graphicData uri="http://schemas.openxmlformats.org/drawingml/2006/picture">
+                <pic:pic xmlns:pic="http://schemas.openxmlformats.org/drawingml/2006/picture">
+                  <pic:nvPicPr>
+                    <pic:cNvPr id="7" name="setup wizard.PNG"/>
+                    <pic:cNvPicPr/>
+                  </pic:nvPicPr>
+                  <pic:blipFill>
+                    <a:blip r:embed="rId11" cstate="print">
+                      <a:extLst>
+                        <a:ext uri="{28A0092B-C50C-407E-A947-70E740481C1C}">
+                          <a14:useLocalDpi xmlns:a14="http://schemas.microsoft.com/office/drawing/2010/main" val="0"/>
+                        </a:ext>
+                      </a:extLst>
+                    </a:blip>
+                    <a:stretch>
+                      <a:fillRect/>
+                    </a:stretch>
+                  </pic:blipFill>
+                  <pic:spPr>
+                    <a:xfrm>
+                      <a:off x="0" y="0"/>
+                      <a:ext cx="3102558" cy="2322906"/>
+                    </a:xfrm>
+                    <a:prstGeom prst="rect">
+                      <a:avLst/>
+                    </a:prstGeom>
+                  </pic:spPr>
+                </pic:pic>
+              </a:graphicData>
+            </a:graphic>
+          </wp:inline>
+        </w:drawing>
+      </w:r>
+    </w:p>
+    <w:p>
+      <w:r>
+        <w:t>Escogemos la opción de ejecutar sobre servidor remoto, como en la imagen.</w:t>
+      </w:r>
+    </w:p>
+    <w:p>
+      <w:pPr>
+        <w:jc w:val="center"/>
+      </w:pPr>
+      <w:r>
+        <w:rPr>
+          <w:noProof/>
+        </w:rPr>
+        <w:drawing>
+          <wp:inline distT="0" distB="0" distL="0" distR="0" wp14:anchorId="650309A5" wp14:editId="0862B209">
+            <wp:extent cx="3505503" cy="2618822"/>
+            <wp:effectExtent l="0" t="0" r="0" b="0"/>
+            <wp:docPr id="8" name="Imagen 8"/>
+            <wp:cNvGraphicFramePr>
+              <a:graphicFrameLocks xmlns:a="http://schemas.openxmlformats.org/drawingml/2006/main" noChangeAspect="1"/>
+            </wp:cNvGraphicFramePr>
+            <a:graphic xmlns:a="http://schemas.openxmlformats.org/drawingml/2006/main">
+              <a:graphicData uri="http://schemas.openxmlformats.org/drawingml/2006/picture">
+                <pic:pic xmlns:pic="http://schemas.openxmlformats.org/drawingml/2006/picture">
+                  <pic:nvPicPr>
+                    <pic:cNvPr id="8" name="setup wizard 2.PNG"/>
+                    <pic:cNvPicPr/>
+                  </pic:nvPicPr>
+                  <pic:blipFill>
+                    <a:blip r:embed="rId12">
+                      <a:extLst>
+                        <a:ext uri="{28A0092B-C50C-407E-A947-70E740481C1C}">
+                          <a14:useLocalDpi xmlns:a14="http://schemas.microsoft.com/office/drawing/2010/main" val="0"/>
+                        </a:ext>
+                      </a:extLst>
+                    </a:blip>
+                    <a:stretch>
+                      <a:fillRect/>
+                    </a:stretch>
+                  </pic:blipFill>
+                  <pic:spPr>
+                    <a:xfrm>
+                      <a:off x="0" y="0"/>
+                      <a:ext cx="3505503" cy="2618822"/>
+                    </a:xfrm>
+                    <a:prstGeom prst="rect">
+                      <a:avLst/>
+                    </a:prstGeom>
+                  </pic:spPr>
+                </pic:pic>
+              </a:graphicData>
+            </a:graphic>
+          </wp:inline>
+        </w:drawing>
+      </w:r>
+    </w:p>
+    <w:p>
+      <w:pPr>
+        <w:jc w:val="center"/>
+      </w:pPr>
+      <w:r>
+        <w:lastRenderedPageBreak/>
+        <w:t>Ahora debemos poner la dirección del servidor, para ello hemos buscado la IP de cada equipo, de esta forma ahora podemos introducirla, desmarcamos la opción de autentificación ya que nadie más va a tener acceso y el resto lo dejamos con las opciones por defecto.</w:t>
+      </w:r>
+    </w:p>
+    <w:p>
+      <w:pPr>
+        <w:jc w:val="center"/>
+      </w:pPr>
+      <w:r>
+        <w:rPr>
+          <w:noProof/>
+        </w:rPr>
+        <w:drawing>
+          <wp:inline distT="0" distB="0" distL="0" distR="0" wp14:anchorId="15280A08" wp14:editId="0E251532">
+            <wp:extent cx="3006781" cy="2238115"/>
+            <wp:effectExtent l="0" t="0" r="3175" b="0"/>
+            <wp:docPr id="9" name="Imagen 9"/>
+            <wp:cNvGraphicFramePr>
+              <a:graphicFrameLocks xmlns:a="http://schemas.openxmlformats.org/drawingml/2006/main" noChangeAspect="1"/>
+            </wp:cNvGraphicFramePr>
+            <a:graphic xmlns:a="http://schemas.openxmlformats.org/drawingml/2006/main">
+              <a:graphicData uri="http://schemas.openxmlformats.org/drawingml/2006/picture">
+                <pic:pic xmlns:pic="http://schemas.openxmlformats.org/drawingml/2006/picture">
+                  <pic:nvPicPr>
+                    <pic:cNvPr id="9" name="setup wizard 3.PNG"/>
+                    <pic:cNvPicPr/>
+                  </pic:nvPicPr>
+                  <pic:blipFill>
+                    <a:blip r:embed="rId13" cstate="print">
+                      <a:extLst>
+                        <a:ext uri="{28A0092B-C50C-407E-A947-70E740481C1C}">
+                          <a14:useLocalDpi xmlns:a14="http://schemas.microsoft.com/office/drawing/2010/main" val="0"/>
+                        </a:ext>
+                      </a:extLst>
+                    </a:blip>
+                    <a:stretch>
+                      <a:fillRect/>
+                    </a:stretch>
+                  </pic:blipFill>
+                  <pic:spPr>
+                    <a:xfrm>
+                      <a:off x="0" y="0"/>
+                      <a:ext cx="3056118" cy="2274839"/>
+                    </a:xfrm>
+                    <a:prstGeom prst="rect">
+                      <a:avLst/>
+                    </a:prstGeom>
+                  </pic:spPr>
+                </pic:pic>
+              </a:graphicData>
+            </a:graphic>
+          </wp:inline>
+        </w:drawing>
+      </w:r>
+    </w:p>
+    <w:p>
+      <w:pPr>
+        <w:jc w:val="center"/>
+      </w:pPr>
+      <w:r>
+        <w:t>En este último paso ya solo debemos confirmar que esta todo correcto, el programa conectará al servidor y podremos pulsar en finalizar, el resultado es el siguiente:</w:t>
+      </w:r>
+    </w:p>
+    <w:p>
+      <w:pPr>
+        <w:jc w:val="center"/>
+      </w:pPr>
+      <w:r>
+        <w:rPr>
+          <w:noProof/>
+        </w:rPr>
+        <w:drawing>
+          <wp:inline distT="0" distB="0" distL="0" distR="0" wp14:anchorId="17E572BA" wp14:editId="4112727C">
+            <wp:extent cx="3368332" cy="1051651"/>
+            <wp:effectExtent l="0" t="0" r="3810" b="0"/>
+            <wp:docPr id="10" name="Imagen 10"/>
+            <wp:cNvGraphicFramePr>
+              <a:graphicFrameLocks xmlns:a="http://schemas.openxmlformats.org/drawingml/2006/main" noChangeAspect="1"/>
+            </wp:cNvGraphicFramePr>
+            <a:graphic xmlns:a="http://schemas.openxmlformats.org/drawingml/2006/main">
+              <a:graphicData uri="http://schemas.openxmlformats.org/drawingml/2006/picture">
+                <pic:pic xmlns:pic="http://schemas.openxmlformats.org/drawingml/2006/picture">
+                  <pic:nvPicPr>
+                    <pic:cNvPr id="10" name="Server.PNG"/>
+                    <pic:cNvPicPr/>
+                  </pic:nvPicPr>
+                  <pic:blipFill>
+                    <a:blip r:embed="rId14">
+                      <a:extLst>
+                        <a:ext uri="{28A0092B-C50C-407E-A947-70E740481C1C}">
+                          <a14:useLocalDpi xmlns:a14="http://schemas.microsoft.com/office/drawing/2010/main" val="0"/>
+                        </a:ext>
+                      </a:extLst>
+                    </a:blip>
+                    <a:stretch>
+                      <a:fillRect/>
+                    </a:stretch>
+                  </pic:blipFill>
+                  <pic:spPr>
+                    <a:xfrm>
+                      <a:off x="0" y="0"/>
+                      <a:ext cx="3368332" cy="1051651"/>
+                    </a:xfrm>
+                    <a:prstGeom prst="rect">
+                      <a:avLst/>
+                    </a:prstGeom>
+                  </pic:spPr>
+                </pic:pic>
+              </a:graphicData>
+            </a:graphic>
+          </wp:inline>
+        </w:drawing>
+      </w:r>
+    </w:p>
+    <w:p>
+      <w:pPr>
+        <w:jc w:val="center"/>
+      </w:pPr>
+      <w:r>
+        <w:t>Ya tenemos configurados nuestros equipos para que se ejecute GNS3 en remoto sobre el servidor.</w:t>
       </w:r>
     </w:p>
     <w:sectPr>
@@ -1165,4 +1571,16 @@
     </a:ext>
   </a:extLst>
 </a:theme>
+</file>
+
+<file path=customXml/item1.xml><?xml version="1.0" encoding="utf-8"?>
+<b:Sources xmlns:b="http://schemas.openxmlformats.org/officeDocument/2006/bibliography" xmlns="http://schemas.openxmlformats.org/officeDocument/2006/bibliography" SelectedStyle="\APASixthEditionOfficeOnline.xsl" StyleName="APA" Version="6"/>
+</file>
+
+<file path=customXml/itemProps1.xml><?xml version="1.0" encoding="utf-8"?>
+<ds:datastoreItem xmlns:ds="http://schemas.openxmlformats.org/officeDocument/2006/customXml" ds:itemID="{04DC1839-3A5E-4915-82CA-10FDDA852D69}">
+  <ds:schemaRefs>
+    <ds:schemaRef ds:uri="http://schemas.openxmlformats.org/officeDocument/2006/bibliography"/>
+  </ds:schemaRefs>
+</ds:datastoreItem>
 </file>
</xml_diff>